<commit_message>
Update resume JSON, DOCX, and PDF
</commit_message>
<xml_diff>
--- a/public/resume/AllenJohnson-Resume.docx
+++ b/public/resume/AllenJohnson-Resume.docx
@@ -1,6 +1,6 @@
 
 <file path=word/document.xml><?xml version="1.0" encoding="utf-8"?>
-<w:document xmlns:wpc="http://schemas.microsoft.com/office/word/2010/wordprocessingCanvas" xmlns:cx="http://schemas.microsoft.com/office/drawing/2014/chartex" xmlns:cx1="http://schemas.microsoft.com/office/drawing/2015/9/8/chartex" xmlns:cx2="http://schemas.microsoft.com/office/drawing/2015/10/21/chartex" xmlns:cx3="http://schemas.microsoft.com/office/drawing/2016/5/9/chartex" xmlns:cx4="http://schemas.microsoft.com/office/drawing/2016/5/10/chartex" xmlns:cx5="http://schemas.microsoft.com/office/drawing/2016/5/11/chartex" xmlns:cx6="http://schemas.microsoft.com/office/drawing/2016/5/12/chartex" xmlns:cx7="http://schemas.microsoft.com/office/drawing/2016/5/13/chartex" xmlns:cx8="http://schemas.microsoft.com/office/drawing/2016/5/14/chartex" xmlns:mc="http://schemas.openxmlformats.org/markup-compatibility/2006" xmlns:aink="http://schemas.microsoft.com/office/drawing/2016/ink" xmlns:am3d="http://schemas.microsoft.com/office/drawing/2017/model3d" xmlns:o="urn:schemas-microsoft-com:office:office" xmlns:oel="http://schemas.microsoft.com/office/2019/extlst" xmlns:r="http://schemas.openxmlformats.org/officeDocument/2006/relationships" xmlns:m="http://schemas.openxmlformats.org/officeDocument/2006/math" xmlns:v="urn:schemas-microsoft-com:vml" xmlns:wp14="http://schemas.microsoft.com/office/word/2010/wordprocessingDrawing" xmlns:wp="http://schemas.openxmlformats.org/drawingml/2006/wordprocessingDrawing" xmlns:w10="urn:schemas-microsoft-com:office:word" xmlns:w="http://schemas.openxmlformats.org/wordprocessingml/2006/main" xmlns:w14="http://schemas.microsoft.com/office/word/2010/wordml" xmlns:w15="http://schemas.microsoft.com/office/word/2012/wordml" xmlns:w16cex="http://schemas.microsoft.com/office/word/2018/wordml/cex" xmlns:w16cid="http://schemas.microsoft.com/office/word/2016/wordml/cid" xmlns:w16="http://schemas.microsoft.com/office/word/2018/wordml" xmlns:w16du="http://schemas.microsoft.com/office/word/2023/wordml/word16du" xmlns:w16sdtdh="http://schemas.microsoft.com/office/word/2020/wordml/sdtdatahash" xmlns:w16se="http://schemas.microsoft.com/office/word/2015/wordml/symex" xmlns:wpg="http://schemas.microsoft.com/office/word/2010/wordprocessingGroup" xmlns:wpi="http://schemas.microsoft.com/office/word/2010/wordprocessingInk" xmlns:wne="http://schemas.microsoft.com/office/word/2006/wordml" xmlns:wps="http://schemas.microsoft.com/office/word/2010/wordprocessingShape" mc:Ignorable="w14 w15 w16se w16cid w16 w16cex w16sdtdh wp14">
+<w:document xmlns:wpc="http://schemas.microsoft.com/office/word/2010/wordprocessingCanvas" xmlns:cx="http://schemas.microsoft.com/office/drawing/2014/chartex" xmlns:cx1="http://schemas.microsoft.com/office/drawing/2015/9/8/chartex" xmlns:cx2="http://schemas.microsoft.com/office/drawing/2015/10/21/chartex" xmlns:cx3="http://schemas.microsoft.com/office/drawing/2016/5/9/chartex" xmlns:cx4="http://schemas.microsoft.com/office/drawing/2016/5/10/chartex" xmlns:cx5="http://schemas.microsoft.com/office/drawing/2016/5/11/chartex" xmlns:cx6="http://schemas.microsoft.com/office/drawing/2016/5/12/chartex" xmlns:cx7="http://schemas.microsoft.com/office/drawing/2016/5/13/chartex" xmlns:cx8="http://schemas.microsoft.com/office/drawing/2016/5/14/chartex" xmlns:mc="http://schemas.openxmlformats.org/markup-compatibility/2006" xmlns:aink="http://schemas.microsoft.com/office/drawing/2016/ink" xmlns:am3d="http://schemas.microsoft.com/office/drawing/2017/model3d" xmlns:o="urn:schemas-microsoft-com:office:office" xmlns:oel="http://schemas.microsoft.com/office/2019/extlst" xmlns:r="http://schemas.openxmlformats.org/officeDocument/2006/relationships" xmlns:m="http://schemas.openxmlformats.org/officeDocument/2006/math" xmlns:v="urn:schemas-microsoft-com:vml" xmlns:wp14="http://schemas.microsoft.com/office/word/2010/wordprocessingDrawing" xmlns:wp="http://schemas.openxmlformats.org/drawingml/2006/wordprocessingDrawing" xmlns:w10="urn:schemas-microsoft-com:office:word" xmlns:w="http://schemas.openxmlformats.org/wordprocessingml/2006/main" xmlns:w14="http://schemas.microsoft.com/office/word/2010/wordml" xmlns:w15="http://schemas.microsoft.com/office/word/2012/wordml" xmlns:w16cex="http://schemas.microsoft.com/office/word/2018/wordml/cex" xmlns:w16cid="http://schemas.microsoft.com/office/word/2016/wordml/cid" xmlns:w16="http://schemas.microsoft.com/office/word/2018/wordml" xmlns:w16sdtdh="http://schemas.microsoft.com/office/word/2020/wordml/sdtdatahash" xmlns:w16se="http://schemas.microsoft.com/office/word/2015/wordml/symex" xmlns:wpg="http://schemas.microsoft.com/office/word/2010/wordprocessingGroup" xmlns:wpi="http://schemas.microsoft.com/office/word/2010/wordprocessingInk" xmlns:wne="http://schemas.microsoft.com/office/word/2006/wordml" xmlns:wps="http://schemas.microsoft.com/office/word/2010/wordprocessingShape" mc:Ignorable="w14 w15 w16se w16cid w16 w16cex w16sdtdh wp14">
   <w:body>
     <w:tbl>
       <w:tblPr>
@@ -304,7 +304,7 @@
                 <w:color w:val="498FE7"/>
                 <w:sz w:val="22"/>
               </w:rPr>
-              <w:t xml:space="preserve">Founder &amp; </w:t>
+              <w:t>Full Stack Developer</w:t>
             </w:r>
             <w:r>
               <w:rPr>
@@ -313,7 +313,7 @@
                 <w:color w:val="498FE7"/>
                 <w:sz w:val="22"/>
               </w:rPr>
-              <w:t>Full Stack Developer</w:t>
+              <w:t xml:space="preserve"> &amp; Founder</w:t>
             </w:r>
             <w:r>
               <w:rPr>
@@ -428,31 +428,39 @@
                 <w:color w:val="404040" w:themeColor="text1" w:themeTint="BF"/>
                 <w:sz w:val="20"/>
               </w:rPr>
-              <w:t xml:space="preserve">Rebuilding websites </w:t>
-            </w:r>
-            <w:r>
-              <w:rPr>
-                <w:rFonts w:cs="Times New Roman (Body CS)"/>
-                <w:color w:val="404040" w:themeColor="text1" w:themeTint="BF"/>
-                <w:sz w:val="20"/>
-              </w:rPr>
-              <w:t>previously</w:t>
-            </w:r>
-            <w:r>
-              <w:rPr>
-                <w:rFonts w:cs="Times New Roman (Body CS)"/>
-                <w:color w:val="404040" w:themeColor="text1" w:themeTint="BF"/>
-                <w:sz w:val="20"/>
-              </w:rPr>
-              <w:t xml:space="preserve"> built with PHP</w:t>
-            </w:r>
-            <w:r>
-              <w:rPr>
-                <w:rFonts w:cs="Times New Roman (Body CS)"/>
-                <w:color w:val="404040" w:themeColor="text1" w:themeTint="BF"/>
-                <w:sz w:val="20"/>
-              </w:rPr>
-              <w:t xml:space="preserve">, MySQL, and Bootstrap, instead using Next.js, React, JavaScript / TypeScript, MongoDB, Tailwind, and </w:t>
+              <w:t>Rebuil</w:t>
+            </w:r>
+            <w:r>
+              <w:rPr>
+                <w:rFonts w:cs="Times New Roman (Body CS)"/>
+                <w:color w:val="404040" w:themeColor="text1" w:themeTint="BF"/>
+                <w:sz w:val="20"/>
+              </w:rPr>
+              <w:t>t</w:t>
+            </w:r>
+            <w:r>
+              <w:rPr>
+                <w:rFonts w:cs="Times New Roman (Body CS)"/>
+                <w:color w:val="404040" w:themeColor="text1" w:themeTint="BF"/>
+                <w:sz w:val="20"/>
+              </w:rPr>
+              <w:t xml:space="preserve"> websites </w:t>
+            </w:r>
+            <w:r>
+              <w:rPr>
+                <w:rFonts w:cs="Times New Roman (Body CS)"/>
+                <w:color w:val="404040" w:themeColor="text1" w:themeTint="BF"/>
+                <w:sz w:val="20"/>
+              </w:rPr>
+              <w:t>using Next.js, React, JavaScript / TypeScript,</w:t>
+            </w:r>
+            <w:r>
+              <w:rPr>
+                <w:rFonts w:cs="Times New Roman (Body CS)"/>
+                <w:color w:val="404040" w:themeColor="text1" w:themeTint="BF"/>
+                <w:sz w:val="20"/>
+              </w:rPr>
+              <w:t xml:space="preserve"> MongoDB, Tailwind, and </w:t>
             </w:r>
             <w:proofErr w:type="spellStart"/>
             <w:r>
@@ -470,71 +478,7 @@
                 <w:color w:val="404040" w:themeColor="text1" w:themeTint="BF"/>
                 <w:sz w:val="20"/>
               </w:rPr>
-              <w:t xml:space="preserve">, to </w:t>
-            </w:r>
-            <w:r>
-              <w:rPr>
-                <w:rFonts w:cs="Times New Roman (Body CS)"/>
-                <w:color w:val="404040" w:themeColor="text1" w:themeTint="BF"/>
-                <w:sz w:val="20"/>
-              </w:rPr>
-              <w:t>modernize</w:t>
-            </w:r>
-            <w:r>
-              <w:rPr>
-                <w:rFonts w:cs="Times New Roman (Body CS)"/>
-                <w:color w:val="404040" w:themeColor="text1" w:themeTint="BF"/>
-                <w:sz w:val="20"/>
-              </w:rPr>
-              <w:t xml:space="preserve"> development workflow, </w:t>
-            </w:r>
-            <w:r>
-              <w:rPr>
-                <w:rFonts w:cs="Times New Roman (Body CS)"/>
-                <w:color w:val="404040" w:themeColor="text1" w:themeTint="BF"/>
-                <w:sz w:val="20"/>
-              </w:rPr>
-              <w:t>streamline</w:t>
-            </w:r>
-            <w:r>
-              <w:rPr>
-                <w:rFonts w:cs="Times New Roman (Body CS)"/>
-                <w:color w:val="404040" w:themeColor="text1" w:themeTint="BF"/>
-                <w:sz w:val="20"/>
-              </w:rPr>
-              <w:t xml:space="preserve"> </w:t>
-            </w:r>
-            <w:r>
-              <w:rPr>
-                <w:rFonts w:cs="Times New Roman (Body CS)"/>
-                <w:color w:val="404040" w:themeColor="text1" w:themeTint="BF"/>
-                <w:sz w:val="20"/>
-              </w:rPr>
-              <w:t xml:space="preserve">site </w:t>
-            </w:r>
-            <w:r>
-              <w:rPr>
-                <w:rFonts w:cs="Times New Roman (Body CS)"/>
-                <w:color w:val="404040" w:themeColor="text1" w:themeTint="BF"/>
-                <w:sz w:val="20"/>
-              </w:rPr>
-              <w:t xml:space="preserve">updates, and </w:t>
-            </w:r>
-            <w:r>
-              <w:rPr>
-                <w:rFonts w:cs="Times New Roman (Body CS)"/>
-                <w:color w:val="404040" w:themeColor="text1" w:themeTint="BF"/>
-                <w:sz w:val="20"/>
-              </w:rPr>
-              <w:t>enhance</w:t>
-            </w:r>
-            <w:r>
-              <w:rPr>
-                <w:rFonts w:cs="Times New Roman (Body CS)"/>
-                <w:color w:val="404040" w:themeColor="text1" w:themeTint="BF"/>
-                <w:sz w:val="20"/>
-              </w:rPr>
-              <w:t xml:space="preserve"> site speed.</w:t>
+              <w:t>, to modernize development workflow, streamline site updates, and enhance site speed.</w:t>
             </w:r>
           </w:p>
           <w:p>
@@ -1872,33 +1816,6 @@
                 <w:sz w:val="20"/>
                 <w:szCs w:val="20"/>
               </w:rPr>
-              <w:t xml:space="preserve"> with </w:t>
-            </w:r>
-            <w:r>
-              <w:rPr>
-                <w:rFonts w:cs="Times New Roman (Body CS)"/>
-                <w:color w:val="404040" w:themeColor="text1" w:themeTint="BF"/>
-                <w:sz w:val="20"/>
-                <w:szCs w:val="20"/>
-              </w:rPr>
-              <w:t xml:space="preserve">a </w:t>
-            </w:r>
-            <w:r>
-              <w:rPr>
-                <w:rFonts w:cs="Times New Roman (Body CS)"/>
-                <w:color w:val="404040" w:themeColor="text1" w:themeTint="BF"/>
-                <w:sz w:val="20"/>
-                <w:szCs w:val="20"/>
-              </w:rPr>
-              <w:t>background in full</w:t>
-            </w:r>
-            <w:r>
-              <w:rPr>
-                <w:rFonts w:cs="Times New Roman (Body CS)"/>
-                <w:color w:val="404040" w:themeColor="text1" w:themeTint="BF"/>
-                <w:sz w:val="20"/>
-                <w:szCs w:val="20"/>
-              </w:rPr>
               <w:t xml:space="preserve"> </w:t>
             </w:r>
             <w:r>
@@ -1908,6 +1825,33 @@
                 <w:sz w:val="20"/>
                 <w:szCs w:val="20"/>
               </w:rPr>
+              <w:t>and</w:t>
+            </w:r>
+            <w:r>
+              <w:rPr>
+                <w:rFonts w:cs="Times New Roman (Body CS)"/>
+                <w:color w:val="404040" w:themeColor="text1" w:themeTint="BF"/>
+                <w:sz w:val="20"/>
+                <w:szCs w:val="20"/>
+              </w:rPr>
+              <w:t xml:space="preserve"> full</w:t>
+            </w:r>
+            <w:r>
+              <w:rPr>
+                <w:rFonts w:cs="Times New Roman (Body CS)"/>
+                <w:color w:val="404040" w:themeColor="text1" w:themeTint="BF"/>
+                <w:sz w:val="20"/>
+                <w:szCs w:val="20"/>
+              </w:rPr>
+              <w:t xml:space="preserve"> </w:t>
+            </w:r>
+            <w:r>
+              <w:rPr>
+                <w:rFonts w:cs="Times New Roman (Body CS)"/>
+                <w:color w:val="404040" w:themeColor="text1" w:themeTint="BF"/>
+                <w:sz w:val="20"/>
+                <w:szCs w:val="20"/>
+              </w:rPr>
               <w:t xml:space="preserve">stack </w:t>
             </w:r>
             <w:r>
@@ -1926,16 +1870,25 @@
                 <w:sz w:val="20"/>
                 <w:szCs w:val="20"/>
               </w:rPr>
-              <w:t>development and Agile methodology seeks a</w:t>
-            </w:r>
-            <w:r>
-              <w:rPr>
-                <w:rFonts w:cs="Times New Roman (Body CS)"/>
-                <w:color w:val="404040" w:themeColor="text1" w:themeTint="BF"/>
-                <w:sz w:val="20"/>
-                <w:szCs w:val="20"/>
-              </w:rPr>
-              <w:t xml:space="preserve"> </w:t>
+              <w:t>developme</w:t>
+            </w:r>
+            <w:r>
+              <w:rPr>
+                <w:rFonts w:cs="Times New Roman (Body CS)"/>
+                <w:color w:val="404040" w:themeColor="text1" w:themeTint="BF"/>
+                <w:sz w:val="20"/>
+                <w:szCs w:val="20"/>
+              </w:rPr>
+              <w:t>r</w:t>
+            </w:r>
+            <w:r>
+              <w:rPr>
+                <w:rFonts w:cs="Times New Roman (Body CS)"/>
+                <w:color w:val="404040" w:themeColor="text1" w:themeTint="BF"/>
+                <w:sz w:val="20"/>
+                <w:szCs w:val="20"/>
+              </w:rPr>
+              <w:t xml:space="preserve"> seeks </w:t>
             </w:r>
             <w:r>
               <w:rPr>
@@ -1953,7 +1906,25 @@
                 <w:sz w:val="20"/>
                 <w:szCs w:val="20"/>
               </w:rPr>
-              <w:t xml:space="preserve"> work opportunity.</w:t>
+              <w:t xml:space="preserve"> work opportunit</w:t>
+            </w:r>
+            <w:r>
+              <w:rPr>
+                <w:rFonts w:cs="Times New Roman (Body CS)"/>
+                <w:color w:val="404040" w:themeColor="text1" w:themeTint="BF"/>
+                <w:sz w:val="20"/>
+                <w:szCs w:val="20"/>
+              </w:rPr>
+              <w:t>ies</w:t>
+            </w:r>
+            <w:r>
+              <w:rPr>
+                <w:rFonts w:cs="Times New Roman (Body CS)"/>
+                <w:color w:val="404040" w:themeColor="text1" w:themeTint="BF"/>
+                <w:sz w:val="20"/>
+                <w:szCs w:val="20"/>
+              </w:rPr>
+              <w:t>.</w:t>
             </w:r>
           </w:p>
           <w:p>
@@ -3876,7 +3847,7 @@
 </file>
 
 <file path=word/numbering.xml><?xml version="1.0" encoding="utf-8"?>
-<w:numbering xmlns:wpc="http://schemas.microsoft.com/office/word/2010/wordprocessingCanvas" xmlns:cx="http://schemas.microsoft.com/office/drawing/2014/chartex" xmlns:cx1="http://schemas.microsoft.com/office/drawing/2015/9/8/chartex" xmlns:cx2="http://schemas.microsoft.com/office/drawing/2015/10/21/chartex" xmlns:cx3="http://schemas.microsoft.com/office/drawing/2016/5/9/chartex" xmlns:cx4="http://schemas.microsoft.com/office/drawing/2016/5/10/chartex" xmlns:cx5="http://schemas.microsoft.com/office/drawing/2016/5/11/chartex" xmlns:cx6="http://schemas.microsoft.com/office/drawing/2016/5/12/chartex" xmlns:cx7="http://schemas.microsoft.com/office/drawing/2016/5/13/chartex" xmlns:cx8="http://schemas.microsoft.com/office/drawing/2016/5/14/chartex" xmlns:mc="http://schemas.openxmlformats.org/markup-compatibility/2006" xmlns:aink="http://schemas.microsoft.com/office/drawing/2016/ink" xmlns:am3d="http://schemas.microsoft.com/office/drawing/2017/model3d" xmlns:o="urn:schemas-microsoft-com:office:office" xmlns:oel="http://schemas.microsoft.com/office/2019/extlst" xmlns:r="http://schemas.openxmlformats.org/officeDocument/2006/relationships" xmlns:m="http://schemas.openxmlformats.org/officeDocument/2006/math" xmlns:v="urn:schemas-microsoft-com:vml" xmlns:wp14="http://schemas.microsoft.com/office/word/2010/wordprocessingDrawing" xmlns:wp="http://schemas.openxmlformats.org/drawingml/2006/wordprocessingDrawing" xmlns:w10="urn:schemas-microsoft-com:office:word" xmlns:w="http://schemas.openxmlformats.org/wordprocessingml/2006/main" xmlns:w14="http://schemas.microsoft.com/office/word/2010/wordml" xmlns:w15="http://schemas.microsoft.com/office/word/2012/wordml" xmlns:w16cex="http://schemas.microsoft.com/office/word/2018/wordml/cex" xmlns:w16cid="http://schemas.microsoft.com/office/word/2016/wordml/cid" xmlns:w16="http://schemas.microsoft.com/office/word/2018/wordml" xmlns:w16du="http://schemas.microsoft.com/office/word/2023/wordml/word16du" xmlns:w16sdtdh="http://schemas.microsoft.com/office/word/2020/wordml/sdtdatahash" xmlns:w16se="http://schemas.microsoft.com/office/word/2015/wordml/symex" xmlns:wpg="http://schemas.microsoft.com/office/word/2010/wordprocessingGroup" xmlns:wpi="http://schemas.microsoft.com/office/word/2010/wordprocessingInk" xmlns:wne="http://schemas.microsoft.com/office/word/2006/wordml" xmlns:wps="http://schemas.microsoft.com/office/word/2010/wordprocessingShape" mc:Ignorable="w14 w15 w16se w16cid w16 w16cex w16sdtdh wp14">
+<w:numbering xmlns:wpc="http://schemas.microsoft.com/office/word/2010/wordprocessingCanvas" xmlns:cx="http://schemas.microsoft.com/office/drawing/2014/chartex" xmlns:cx1="http://schemas.microsoft.com/office/drawing/2015/9/8/chartex" xmlns:cx2="http://schemas.microsoft.com/office/drawing/2015/10/21/chartex" xmlns:cx3="http://schemas.microsoft.com/office/drawing/2016/5/9/chartex" xmlns:cx4="http://schemas.microsoft.com/office/drawing/2016/5/10/chartex" xmlns:cx5="http://schemas.microsoft.com/office/drawing/2016/5/11/chartex" xmlns:cx6="http://schemas.microsoft.com/office/drawing/2016/5/12/chartex" xmlns:cx7="http://schemas.microsoft.com/office/drawing/2016/5/13/chartex" xmlns:cx8="http://schemas.microsoft.com/office/drawing/2016/5/14/chartex" xmlns:mc="http://schemas.openxmlformats.org/markup-compatibility/2006" xmlns:aink="http://schemas.microsoft.com/office/drawing/2016/ink" xmlns:am3d="http://schemas.microsoft.com/office/drawing/2017/model3d" xmlns:o="urn:schemas-microsoft-com:office:office" xmlns:oel="http://schemas.microsoft.com/office/2019/extlst" xmlns:r="http://schemas.openxmlformats.org/officeDocument/2006/relationships" xmlns:m="http://schemas.openxmlformats.org/officeDocument/2006/math" xmlns:v="urn:schemas-microsoft-com:vml" xmlns:wp14="http://schemas.microsoft.com/office/word/2010/wordprocessingDrawing" xmlns:wp="http://schemas.openxmlformats.org/drawingml/2006/wordprocessingDrawing" xmlns:w10="urn:schemas-microsoft-com:office:word" xmlns:w="http://schemas.openxmlformats.org/wordprocessingml/2006/main" xmlns:w14="http://schemas.microsoft.com/office/word/2010/wordml" xmlns:w15="http://schemas.microsoft.com/office/word/2012/wordml" xmlns:w16cex="http://schemas.microsoft.com/office/word/2018/wordml/cex" xmlns:w16cid="http://schemas.microsoft.com/office/word/2016/wordml/cid" xmlns:w16="http://schemas.microsoft.com/office/word/2018/wordml" xmlns:w16sdtdh="http://schemas.microsoft.com/office/word/2020/wordml/sdtdatahash" xmlns:w16se="http://schemas.microsoft.com/office/word/2015/wordml/symex" xmlns:wpg="http://schemas.microsoft.com/office/word/2010/wordprocessingGroup" xmlns:wpi="http://schemas.microsoft.com/office/word/2010/wordprocessingInk" xmlns:wne="http://schemas.microsoft.com/office/word/2006/wordml" xmlns:wps="http://schemas.microsoft.com/office/word/2010/wordprocessingShape" mc:Ignorable="w14 w15 w16se w16cid w16 w16cex w16sdtdh wp14">
   <w:abstractNum w:abstractNumId="0" w15:restartNumberingAfterBreak="0">
     <w:nsid w:val="09DE42BD"/>
     <w:multiLevelType w:val="hybridMultilevel"/>

</xml_diff>